<commit_message>
fixed documents to final project
</commit_message>
<xml_diff>
--- a/semester_1/programacion_basica/proyecto_final/grupal/PROYECTO FINAL G4.docx
+++ b/semester_1/programacion_basica/proyecto_final/grupal/PROYECTO FINAL G4.docx
@@ -184,6 +184,7 @@
           <w:numId w:val="0"/>
         </w:numPr>
         <w:shd w:val="clear" w:color="auto" w:fill="FFFFFF"/>
+        <w:ind w:left="0" w:hanging="0"/>
         <w:outlineLvl w:val="0"/>
         <w:rPr>
           <w:rFonts w:ascii="Bahnschrift SemiBold SemiConden" w:hAnsi="Bahnschrift SemiBold SemiConden" w:eastAsia="Times New Roman" w:cs="Times New Roman"/>
@@ -211,8 +212,8 @@
           <w:lang w:eastAsia="es-BO"/>
         </w:rPr>
       </w:r>
-      <w:bookmarkStart w:id="0" w:name="FECHA_DE_ENTREGA%3A26-08-2025"/>
-      <w:bookmarkStart w:id="1" w:name="FECHA_DE_ENTREGA%3A26-08-2025"/>
+      <w:bookmarkStart w:id="0" w:name="FECHA_DE_ENTREGA%253A26-08-2025"/>
+      <w:bookmarkStart w:id="1" w:name="FECHA_DE_ENTREGA%253A26-08-2025"/>
       <w:bookmarkEnd w:id="1"/>
     </w:p>
     <w:p>
@@ -223,6 +224,7 @@
           <w:numId w:val="0"/>
         </w:numPr>
         <w:shd w:val="clear" w:color="auto" w:fill="FFFFFF"/>
+        <w:ind w:left="0" w:hanging="0"/>
         <w:outlineLvl w:val="0"/>
         <w:rPr>
           <w:rFonts w:ascii="Bahnschrift SemiBold SemiConden" w:hAnsi="Bahnschrift SemiBold SemiConden" w:eastAsia="Times New Roman" w:cs="Times New Roman"/>
@@ -259,6 +261,7 @@
           <w:numId w:val="0"/>
         </w:numPr>
         <w:shd w:val="clear" w:color="auto" w:fill="FFFFFF"/>
+        <w:ind w:left="0" w:hanging="0"/>
         <w:jc w:val="center"/>
         <w:outlineLvl w:val="0"/>
         <w:rPr>
@@ -297,6 +300,7 @@
           <w:numId w:val="0"/>
         </w:numPr>
         <w:shd w:val="clear" w:color="auto" w:fill="FFFFFF"/>
+        <w:ind w:left="0" w:hanging="0"/>
         <w:jc w:val="center"/>
         <w:outlineLvl w:val="0"/>
         <w:rPr>
@@ -334,6 +338,7 @@
           <w:numId w:val="0"/>
         </w:numPr>
         <w:shd w:val="clear" w:color="auto" w:fill="FFFFFF"/>
+        <w:ind w:left="0" w:hanging="0"/>
         <w:jc w:val="center"/>
         <w:outlineLvl w:val="0"/>
         <w:rPr>
@@ -386,6 +391,7 @@
           <w:numId w:val="0"/>
         </w:numPr>
         <w:shd w:val="clear" w:color="auto" w:fill="FFFFFF"/>
+        <w:ind w:left="0" w:hanging="0"/>
         <w:jc w:val="center"/>
         <w:outlineLvl w:val="0"/>
         <w:rPr>
@@ -400,34 +406,6 @@
           <w:u w:val="thick"/>
           <w:lang w:eastAsia="es-BO"/>
         </w:rPr>
-      </w:pPr>
-      <w:r>
-        <w:rPr>
-          <w:rFonts w:eastAsia="Times New Roman" w:cs="Times New Roman" w:ascii="Bahnschrift SemiBold SemiConden" w:hAnsi="Bahnschrift SemiBold SemiConden"/>
-          <w:b/>
-          <w:bCs/>
-          <w:color w:val="07011B"/>
-          <w:kern w:val="2"/>
-          <w:sz w:val="48"/>
-          <w:szCs w:val="48"/>
-          <w:u w:val="thick"/>
-          <w:lang w:eastAsia="es-BO"/>
-        </w:rPr>
-      </w:r>
-    </w:p>
-    <w:p>
-      <w:pPr>
-        <w:pStyle w:val="Normal"/>
-        <w:rPr/>
-      </w:pPr>
-      <w:r>
-        <w:rPr/>
-      </w:r>
-    </w:p>
-    <w:p>
-      <w:pPr>
-        <w:pStyle w:val="Normal"/>
-        <w:rPr/>
       </w:pPr>
       <w:r>
         <w:rPr/>
@@ -715,12 +693,172 @@
         </w:rPr>
       </w:pPr>
       <w:r>
-        <w:rPr>
+        <w:rPr/>
+      </w:r>
+    </w:p>
+    <w:p>
+      <w:pPr>
+        <w:pStyle w:val="Normal"/>
+        <w:rPr>
+          <w:b/>
           <w:b/>
           <w:bCs/>
           <w:sz w:val="28"/>
           <w:szCs w:val="28"/>
         </w:rPr>
+      </w:pPr>
+      <w:r>
+        <w:rPr/>
+      </w:r>
+    </w:p>
+    <w:p>
+      <w:pPr>
+        <w:pStyle w:val="Normal"/>
+        <w:rPr>
+          <w:b/>
+          <w:b/>
+          <w:bCs/>
+          <w:sz w:val="28"/>
+          <w:szCs w:val="28"/>
+        </w:rPr>
+      </w:pPr>
+      <w:r>
+        <w:rPr/>
+      </w:r>
+    </w:p>
+    <w:p>
+      <w:pPr>
+        <w:pStyle w:val="Normal"/>
+        <w:rPr>
+          <w:b/>
+          <w:b/>
+          <w:bCs/>
+          <w:sz w:val="28"/>
+          <w:szCs w:val="28"/>
+        </w:rPr>
+      </w:pPr>
+      <w:r>
+        <w:rPr/>
+      </w:r>
+    </w:p>
+    <w:p>
+      <w:pPr>
+        <w:pStyle w:val="Normal"/>
+        <w:rPr>
+          <w:b/>
+          <w:b/>
+          <w:bCs/>
+          <w:sz w:val="28"/>
+          <w:szCs w:val="28"/>
+        </w:rPr>
+      </w:pPr>
+      <w:r>
+        <w:rPr/>
+      </w:r>
+    </w:p>
+    <w:p>
+      <w:pPr>
+        <w:pStyle w:val="Normal"/>
+        <w:rPr>
+          <w:b/>
+          <w:b/>
+          <w:bCs/>
+          <w:sz w:val="28"/>
+          <w:szCs w:val="28"/>
+        </w:rPr>
+      </w:pPr>
+      <w:r>
+        <w:rPr/>
+      </w:r>
+    </w:p>
+    <w:p>
+      <w:pPr>
+        <w:pStyle w:val="Normal"/>
+        <w:rPr>
+          <w:b/>
+          <w:b/>
+          <w:bCs/>
+          <w:sz w:val="28"/>
+          <w:szCs w:val="28"/>
+        </w:rPr>
+      </w:pPr>
+      <w:r>
+        <w:rPr/>
+      </w:r>
+    </w:p>
+    <w:p>
+      <w:pPr>
+        <w:pStyle w:val="Normal"/>
+        <w:rPr>
+          <w:b/>
+          <w:b/>
+          <w:bCs/>
+          <w:sz w:val="28"/>
+          <w:szCs w:val="28"/>
+        </w:rPr>
+      </w:pPr>
+      <w:r>
+        <w:rPr/>
+      </w:r>
+    </w:p>
+    <w:p>
+      <w:pPr>
+        <w:pStyle w:val="Normal"/>
+        <w:rPr>
+          <w:b/>
+          <w:b/>
+          <w:bCs/>
+          <w:sz w:val="28"/>
+          <w:szCs w:val="28"/>
+        </w:rPr>
+      </w:pPr>
+      <w:r>
+        <w:rPr/>
+      </w:r>
+    </w:p>
+    <w:p>
+      <w:pPr>
+        <w:pStyle w:val="Normal"/>
+        <w:rPr>
+          <w:b/>
+          <w:b/>
+          <w:bCs/>
+          <w:sz w:val="28"/>
+          <w:szCs w:val="28"/>
+        </w:rPr>
+      </w:pPr>
+      <w:r>
+        <w:rPr/>
+      </w:r>
+    </w:p>
+    <w:p>
+      <w:pPr>
+        <w:pStyle w:val="Normal"/>
+        <w:rPr>
+          <w:b/>
+          <w:b/>
+          <w:bCs/>
+          <w:sz w:val="28"/>
+          <w:szCs w:val="28"/>
+        </w:rPr>
+      </w:pPr>
+      <w:r>
+        <w:rPr/>
+      </w:r>
+    </w:p>
+    <w:p>
+      <w:pPr>
+        <w:pStyle w:val="Normal"/>
+        <w:rPr>
+          <w:b/>
+          <w:b/>
+          <w:bCs/>
+          <w:sz w:val="28"/>
+          <w:szCs w:val="28"/>
+        </w:rPr>
+      </w:pPr>
+      <w:r>
+        <w:rPr/>
         <mc:AlternateContent>
           <mc:Choice Requires="wps">
             <w:drawing>
@@ -838,50 +976,6 @@
           </mc:Fallback>
         </mc:AlternateContent>
       </w:r>
-      <w:r>
-        <w:br w:type="page"/>
-      </w:r>
-    </w:p>
-    <w:p>
-      <w:pPr>
-        <w:pStyle w:val="Normal"/>
-        <w:rPr>
-          <w:b/>
-          <w:b/>
-          <w:bCs/>
-        </w:rPr>
-      </w:pPr>
-      <w:r>
-        <w:rPr>
-          <w:b/>
-          <w:bCs/>
-        </w:rPr>
-      </w:r>
-    </w:p>
-    <w:p>
-      <w:pPr>
-        <w:pStyle w:val="Normal"/>
-        <w:rPr>
-          <w:rFonts w:cs="Calibri" w:cstheme="minorHAnsi"/>
-          <w:color w:val="000000"/>
-        </w:rPr>
-      </w:pPr>
-      <w:r>
-        <w:rPr>
-          <w:rFonts w:cs="Calibri" w:cstheme="minorHAnsi"/>
-          <w:color w:val="000000"/>
-        </w:rPr>
-      </w:r>
-    </w:p>
-    <w:p>
-      <w:pPr>
-        <w:pStyle w:val="Ttulo2"/>
-        <w:rPr/>
-      </w:pPr>
-      <w:r>
-        <w:rPr/>
-        <w:t>FECHA DE ENTREGA:1-09-2025</w:t>
-      </w:r>
     </w:p>
     <w:p>
       <w:pPr>
@@ -1166,7 +1260,7 @@
     <w:p>
       <w:pPr>
         <w:pStyle w:val="Normal"/>
-        <w:spacing w:lineRule="auto" w:line="256"/>
+        <w:spacing w:lineRule="auto" w:line="254"/>
         <w:jc w:val="both"/>
         <w:rPr/>
       </w:pPr>
@@ -1183,7 +1277,7 @@
     <w:p>
       <w:pPr>
         <w:pStyle w:val="Normal"/>
-        <w:spacing w:lineRule="auto" w:line="256"/>
+        <w:spacing w:lineRule="auto" w:line="254"/>
         <w:jc w:val="both"/>
         <w:rPr/>
       </w:pPr>
@@ -1206,7 +1300,7 @@
           <w:ilvl w:val="0"/>
           <w:numId w:val="8"/>
         </w:numPr>
-        <w:spacing w:lineRule="auto" w:line="256" w:before="0" w:after="0"/>
+        <w:spacing w:lineRule="auto" w:line="254" w:before="0" w:after="0"/>
         <w:contextualSpacing/>
         <w:jc w:val="both"/>
         <w:rPr/>
@@ -1224,7 +1318,7 @@
           <w:ilvl w:val="0"/>
           <w:numId w:val="8"/>
         </w:numPr>
-        <w:spacing w:lineRule="auto" w:line="256" w:before="0" w:after="0"/>
+        <w:spacing w:lineRule="auto" w:line="254" w:before="0" w:after="0"/>
         <w:contextualSpacing/>
         <w:jc w:val="both"/>
         <w:rPr/>
@@ -1242,7 +1336,7 @@
           <w:ilvl w:val="0"/>
           <w:numId w:val="8"/>
         </w:numPr>
-        <w:spacing w:lineRule="auto" w:line="256" w:before="0" w:after="0"/>
+        <w:spacing w:lineRule="auto" w:line="254" w:before="0" w:after="0"/>
         <w:contextualSpacing/>
         <w:jc w:val="both"/>
         <w:rPr/>
@@ -1255,7 +1349,7 @@
     <w:p>
       <w:pPr>
         <w:pStyle w:val="Normal"/>
-        <w:spacing w:lineRule="auto" w:line="256"/>
+        <w:spacing w:lineRule="auto" w:line="254"/>
         <w:jc w:val="both"/>
         <w:rPr/>
       </w:pPr>
@@ -1273,7 +1367,7 @@
     <w:p>
       <w:pPr>
         <w:pStyle w:val="Normal"/>
-        <w:spacing w:lineRule="auto" w:line="256"/>
+        <w:spacing w:lineRule="auto" w:line="254"/>
         <w:jc w:val="both"/>
         <w:rPr/>
       </w:pPr>
@@ -1290,7 +1384,7 @@
           <w:ilvl w:val="0"/>
           <w:numId w:val="7"/>
         </w:numPr>
-        <w:spacing w:lineRule="auto" w:line="256" w:before="0" w:after="0"/>
+        <w:spacing w:lineRule="auto" w:line="254" w:before="0" w:after="0"/>
         <w:contextualSpacing/>
         <w:jc w:val="both"/>
         <w:rPr/>
@@ -1308,7 +1402,7 @@
           <w:ilvl w:val="0"/>
           <w:numId w:val="7"/>
         </w:numPr>
-        <w:spacing w:lineRule="auto" w:line="256" w:before="0" w:after="0"/>
+        <w:spacing w:lineRule="auto" w:line="254" w:before="0" w:after="0"/>
         <w:contextualSpacing/>
         <w:jc w:val="both"/>
         <w:rPr/>
@@ -1326,7 +1420,7 @@
           <w:ilvl w:val="0"/>
           <w:numId w:val="7"/>
         </w:numPr>
-        <w:spacing w:lineRule="auto" w:line="256" w:before="0" w:after="0"/>
+        <w:spacing w:lineRule="auto" w:line="254" w:before="0" w:after="0"/>
         <w:contextualSpacing/>
         <w:jc w:val="both"/>
         <w:rPr/>
@@ -1344,7 +1438,7 @@
           <w:ilvl w:val="0"/>
           <w:numId w:val="7"/>
         </w:numPr>
-        <w:spacing w:lineRule="auto" w:line="256" w:before="0" w:after="0"/>
+        <w:spacing w:lineRule="auto" w:line="254" w:before="0" w:after="0"/>
         <w:contextualSpacing/>
         <w:jc w:val="both"/>
         <w:rPr/>
@@ -1357,7 +1451,7 @@
     <w:p>
       <w:pPr>
         <w:pStyle w:val="Normal"/>
-        <w:spacing w:lineRule="auto" w:line="256"/>
+        <w:spacing w:lineRule="auto" w:line="254"/>
         <w:jc w:val="both"/>
         <w:rPr/>
       </w:pPr>
@@ -1374,7 +1468,7 @@
           <w:ilvl w:val="0"/>
           <w:numId w:val="6"/>
         </w:numPr>
-        <w:spacing w:lineRule="auto" w:line="256" w:before="0" w:after="0"/>
+        <w:spacing w:lineRule="auto" w:line="254" w:before="0" w:after="0"/>
         <w:contextualSpacing/>
         <w:jc w:val="both"/>
         <w:rPr/>
@@ -1392,7 +1486,7 @@
           <w:ilvl w:val="0"/>
           <w:numId w:val="6"/>
         </w:numPr>
-        <w:spacing w:lineRule="auto" w:line="256" w:before="0" w:after="0"/>
+        <w:spacing w:lineRule="auto" w:line="254" w:before="0" w:after="0"/>
         <w:contextualSpacing/>
         <w:jc w:val="both"/>
         <w:rPr/>
@@ -1405,7 +1499,7 @@
     <w:p>
       <w:pPr>
         <w:pStyle w:val="Normal"/>
-        <w:spacing w:lineRule="auto" w:line="256"/>
+        <w:spacing w:lineRule="auto" w:line="254"/>
         <w:ind w:firstLine="360"/>
         <w:jc w:val="both"/>
         <w:rPr/>
@@ -1423,7 +1517,7 @@
           <w:ilvl w:val="0"/>
           <w:numId w:val="5"/>
         </w:numPr>
-        <w:spacing w:lineRule="auto" w:line="256" w:before="0" w:after="0"/>
+        <w:spacing w:lineRule="auto" w:line="254" w:before="0" w:after="0"/>
         <w:contextualSpacing/>
         <w:jc w:val="both"/>
         <w:rPr/>
@@ -1436,7 +1530,7 @@
     <w:p>
       <w:pPr>
         <w:pStyle w:val="Normal"/>
-        <w:spacing w:lineRule="auto" w:line="256"/>
+        <w:spacing w:lineRule="auto" w:line="254"/>
         <w:jc w:val="both"/>
         <w:rPr/>
       </w:pPr>
@@ -1459,7 +1553,7 @@
           <w:ilvl w:val="0"/>
           <w:numId w:val="5"/>
         </w:numPr>
-        <w:spacing w:lineRule="auto" w:line="256" w:before="0" w:after="0"/>
+        <w:spacing w:lineRule="auto" w:line="254" w:before="0" w:after="0"/>
         <w:contextualSpacing/>
         <w:jc w:val="both"/>
         <w:rPr/>
@@ -1477,7 +1571,7 @@
           <w:ilvl w:val="0"/>
           <w:numId w:val="5"/>
         </w:numPr>
-        <w:spacing w:lineRule="auto" w:line="256" w:before="0" w:after="0"/>
+        <w:spacing w:lineRule="auto" w:line="254" w:before="0" w:after="0"/>
         <w:contextualSpacing/>
         <w:jc w:val="both"/>
         <w:rPr/>
@@ -1495,7 +1589,7 @@
           <w:ilvl w:val="0"/>
           <w:numId w:val="5"/>
         </w:numPr>
-        <w:spacing w:lineRule="auto" w:line="256" w:before="0" w:after="0"/>
+        <w:spacing w:lineRule="auto" w:line="254" w:before="0" w:after="0"/>
         <w:contextualSpacing/>
         <w:jc w:val="both"/>
         <w:rPr/>
@@ -1508,7 +1602,7 @@
     <w:p>
       <w:pPr>
         <w:pStyle w:val="Normal"/>
-        <w:spacing w:lineRule="auto" w:line="256"/>
+        <w:spacing w:lineRule="auto" w:line="254"/>
         <w:jc w:val="both"/>
         <w:rPr/>
       </w:pPr>
@@ -1519,7 +1613,7 @@
     <w:p>
       <w:pPr>
         <w:pStyle w:val="Normal"/>
-        <w:spacing w:lineRule="auto" w:line="256"/>
+        <w:spacing w:lineRule="auto" w:line="254"/>
         <w:jc w:val="both"/>
         <w:rPr/>
       </w:pPr>
@@ -1530,7 +1624,7 @@
     <w:p>
       <w:pPr>
         <w:pStyle w:val="Normal"/>
-        <w:spacing w:lineRule="auto" w:line="256"/>
+        <w:spacing w:lineRule="auto" w:line="254"/>
         <w:jc w:val="both"/>
         <w:rPr/>
       </w:pPr>
@@ -1541,7 +1635,7 @@
     <w:p>
       <w:pPr>
         <w:pStyle w:val="Normal"/>
-        <w:spacing w:lineRule="auto" w:line="256"/>
+        <w:spacing w:lineRule="auto" w:line="254"/>
         <w:jc w:val="both"/>
         <w:rPr/>
       </w:pPr>
@@ -1552,7 +1646,7 @@
     <w:p>
       <w:pPr>
         <w:pStyle w:val="Normal"/>
-        <w:spacing w:lineRule="auto" w:line="256"/>
+        <w:spacing w:lineRule="auto" w:line="254"/>
         <w:jc w:val="both"/>
         <w:rPr/>
       </w:pPr>
@@ -1563,7 +1657,7 @@
     <w:p>
       <w:pPr>
         <w:pStyle w:val="Normal"/>
-        <w:spacing w:lineRule="auto" w:line="256"/>
+        <w:spacing w:lineRule="auto" w:line="254"/>
         <w:jc w:val="both"/>
         <w:rPr/>
       </w:pPr>
@@ -1574,7 +1668,7 @@
     <w:p>
       <w:pPr>
         <w:pStyle w:val="Normal"/>
-        <w:spacing w:lineRule="auto" w:line="256"/>
+        <w:spacing w:lineRule="auto" w:line="254"/>
         <w:jc w:val="both"/>
         <w:rPr/>
       </w:pPr>
@@ -1585,7 +1679,29 @@
     <w:p>
       <w:pPr>
         <w:pStyle w:val="Normal"/>
-        <w:spacing w:lineRule="auto" w:line="256"/>
+        <w:spacing w:lineRule="auto" w:line="254"/>
+        <w:jc w:val="both"/>
+        <w:rPr/>
+      </w:pPr>
+      <w:r>
+        <w:rPr/>
+      </w:r>
+    </w:p>
+    <w:p>
+      <w:pPr>
+        <w:pStyle w:val="Normal"/>
+        <w:spacing w:lineRule="auto" w:line="254"/>
+        <w:jc w:val="both"/>
+        <w:rPr/>
+      </w:pPr>
+      <w:r>
+        <w:rPr/>
+      </w:r>
+    </w:p>
+    <w:p>
+      <w:pPr>
+        <w:pStyle w:val="Normal"/>
+        <w:spacing w:lineRule="auto" w:line="254"/>
         <w:jc w:val="center"/>
         <w:rPr>
           <w:rFonts w:ascii="Times New Roman" w:hAnsi="Times New Roman" w:cs="Times New Roman"/>
@@ -2410,6 +2526,34 @@
         <w:jc w:val="both"/>
         <w:rPr>
           <w:color w:val="24292E"/>
+        </w:rPr>
+      </w:pPr>
+      <w:r>
+        <w:rPr>
+          <w:color w:val="24292E"/>
+        </w:rPr>
+      </w:r>
+    </w:p>
+    <w:p>
+      <w:pPr>
+        <w:pStyle w:val="Normal"/>
+        <w:jc w:val="both"/>
+        <w:rPr>
+          <w:color w:val="24292E"/>
+        </w:rPr>
+      </w:pPr>
+      <w:r>
+        <w:rPr>
+          <w:color w:val="24292E"/>
+        </w:rPr>
+      </w:r>
+    </w:p>
+    <w:p>
+      <w:pPr>
+        <w:pStyle w:val="Normal"/>
+        <w:jc w:val="both"/>
+        <w:rPr>
+          <w:color w:val="24292E"/>
           <w:shd w:fill="FFFFFF" w:val="clear"/>
         </w:rPr>
       </w:pPr>
@@ -2790,19 +2934,7 @@
         <w:rPr>
           <w:rFonts w:cs="" w:cstheme="minorBidi"/>
         </w:rPr>
-        <w:t xml:space="preserve">Mensaje: Un mensaje indicando el final del programa. Tipo: </w:t>
-      </w:r>
-      <w:r>
-        <w:rPr>
-          <w:rFonts w:cs="" w:cstheme="minorBidi"/>
-        </w:rPr>
-        <w:t>cadena</w:t>
-      </w:r>
-      <w:r>
-        <w:rPr>
-          <w:rFonts w:cs="" w:cstheme="minorBidi"/>
-        </w:rPr>
-        <w:t>.</w:t>
+        <w:t>Mensaje: Un mensaje indicando el final del programa. Tipo: cadena.</w:t>
       </w:r>
     </w:p>
     <w:p>
@@ -2817,7 +2949,9 @@
         </w:rPr>
       </w:pPr>
       <w:r>
-        <w:rPr/>
+        <w:rPr>
+          <w:rFonts w:cs="" w:cstheme="minorBidi"/>
+        </w:rPr>
       </w:r>
     </w:p>
     <w:p>
@@ -2832,7 +2966,9 @@
         </w:rPr>
       </w:pPr>
       <w:r>
-        <w:rPr/>
+        <w:rPr>
+          <w:rFonts w:cs="" w:cstheme="minorBidi"/>
+        </w:rPr>
       </w:r>
     </w:p>
     <w:p>
@@ -2847,7 +2983,9 @@
         </w:rPr>
       </w:pPr>
       <w:r>
-        <w:rPr/>
+        <w:rPr>
+          <w:rFonts w:cs="" w:cstheme="minorBidi"/>
+        </w:rPr>
       </w:r>
     </w:p>
     <w:p>
@@ -2862,7 +3000,9 @@
         </w:rPr>
       </w:pPr>
       <w:r>
-        <w:rPr/>
+        <w:rPr>
+          <w:rFonts w:cs="" w:cstheme="minorBidi"/>
+        </w:rPr>
       </w:r>
     </w:p>
     <w:p>
@@ -2877,7 +3017,9 @@
         </w:rPr>
       </w:pPr>
       <w:r>
-        <w:rPr/>
+        <w:rPr>
+          <w:rFonts w:cs="" w:cstheme="minorBidi"/>
+        </w:rPr>
       </w:r>
     </w:p>
     <w:p>
@@ -2892,7 +3034,9 @@
         </w:rPr>
       </w:pPr>
       <w:r>
-        <w:rPr/>
+        <w:rPr>
+          <w:rFonts w:cs="" w:cstheme="minorBidi"/>
+        </w:rPr>
       </w:r>
     </w:p>
     <w:p>
@@ -2907,7 +3051,9 @@
         </w:rPr>
       </w:pPr>
       <w:r>
-        <w:rPr/>
+        <w:rPr>
+          <w:rFonts w:cs="" w:cstheme="minorBidi"/>
+        </w:rPr>
       </w:r>
     </w:p>
     <w:p>
@@ -2922,7 +3068,9 @@
         </w:rPr>
       </w:pPr>
       <w:r>
-        <w:rPr/>
+        <w:rPr>
+          <w:rFonts w:cs="" w:cstheme="minorBidi"/>
+        </w:rPr>
       </w:r>
     </w:p>
     <w:p>
@@ -2937,7 +3085,9 @@
         </w:rPr>
       </w:pPr>
       <w:r>
-        <w:rPr/>
+        <w:rPr>
+          <w:rFonts w:cs="" w:cstheme="minorBidi"/>
+        </w:rPr>
       </w:r>
     </w:p>
     <w:p>
@@ -2952,7 +3102,9 @@
         </w:rPr>
       </w:pPr>
       <w:r>
-        <w:rPr/>
+        <w:rPr>
+          <w:rFonts w:cs="" w:cstheme="minorBidi"/>
+        </w:rPr>
       </w:r>
     </w:p>
     <w:p>
@@ -2967,7 +3119,9 @@
         </w:rPr>
       </w:pPr>
       <w:r>
-        <w:rPr/>
+        <w:rPr>
+          <w:rFonts w:cs="" w:cstheme="minorBidi"/>
+        </w:rPr>
       </w:r>
     </w:p>
     <w:p>
@@ -2982,7 +3136,9 @@
         </w:rPr>
       </w:pPr>
       <w:r>
-        <w:rPr/>
+        <w:rPr>
+          <w:rFonts w:cs="" w:cstheme="minorBidi"/>
+        </w:rPr>
       </w:r>
     </w:p>
     <w:p>
@@ -2997,7 +3153,9 @@
         </w:rPr>
       </w:pPr>
       <w:r>
-        <w:rPr/>
+        <w:rPr>
+          <w:rFonts w:cs="" w:cstheme="minorBidi"/>
+        </w:rPr>
       </w:r>
     </w:p>
     <w:p>
@@ -3012,7 +3170,9 @@
         </w:rPr>
       </w:pPr>
       <w:r>
-        <w:rPr/>
+        <w:rPr>
+          <w:rFonts w:cs="" w:cstheme="minorBidi"/>
+        </w:rPr>
       </w:r>
     </w:p>
     <w:p>
@@ -3027,7 +3187,9 @@
         </w:rPr>
       </w:pPr>
       <w:r>
-        <w:rPr/>
+        <w:rPr>
+          <w:rFonts w:cs="" w:cstheme="minorBidi"/>
+        </w:rPr>
       </w:r>
     </w:p>
     <w:p>
@@ -3042,7 +3204,9 @@
         </w:rPr>
       </w:pPr>
       <w:r>
-        <w:rPr/>
+        <w:rPr>
+          <w:rFonts w:cs="" w:cstheme="minorBidi"/>
+        </w:rPr>
       </w:r>
     </w:p>
     <w:p>
@@ -4474,7 +4638,9 @@
         </w:rPr>
       </w:pPr>
       <w:r>
-        <w:rPr/>
+        <w:rPr>
+          <w:color w:val="000000" w:themeColor="text1"/>
+        </w:rPr>
       </w:r>
     </w:p>
     <w:p>
@@ -4486,7 +4652,9 @@
         </w:rPr>
       </w:pPr>
       <w:r>
-        <w:rPr/>
+        <w:rPr>
+          <w:color w:val="000000" w:themeColor="text1"/>
+        </w:rPr>
       </w:r>
     </w:p>
     <w:p>
@@ -4498,7 +4666,9 @@
         </w:rPr>
       </w:pPr>
       <w:r>
-        <w:rPr/>
+        <w:rPr>
+          <w:color w:val="000000" w:themeColor="text1"/>
+        </w:rPr>
       </w:r>
     </w:p>
     <w:p>
@@ -4507,10 +4677,14 @@
         <w:spacing w:before="281" w:after="281"/>
         <w:rPr>
           <w:color w:val="000000" w:themeColor="text1"/>
-        </w:rPr>
-      </w:pPr>
-      <w:r>
-        <w:rPr/>
+          <w:u w:val="none"/>
+        </w:rPr>
+      </w:pPr>
+      <w:r>
+        <w:rPr>
+          <w:color w:val="000000" w:themeColor="text1"/>
+          <w:u w:val="none"/>
+        </w:rPr>
       </w:r>
     </w:p>
     <w:p>
@@ -10223,6 +10397,7 @@
     <w:qFormat/>
     <w:pPr>
       <w:widowControl w:val="false"/>
+      <w:suppressAutoHyphens w:val="true"/>
       <w:bidi w:val="0"/>
       <w:spacing w:before="0" w:after="0"/>
       <w:jc w:val="left"/>

</xml_diff>